<commit_message>
Deploy yamlforms: 3 file(s)
</commit_message>
<xml_diff>
--- a/README.docx
+++ b/README.docx
@@ -2,6 +2,873 @@
 <file path=word/document.xml><?xml version="1.0" encoding="utf-8"?>
 <w:document xmlns:wpc="http://schemas.microsoft.com/office/word/2010/wordprocessingCanvas" xmlns:mc="http://schemas.openxmlformats.org/markup-compatibility/2006" xmlns:o="urn:schemas-microsoft-com:office:office" xmlns:r="http://schemas.openxmlformats.org/officeDocument/2006/relationships" xmlns:m="http://schemas.openxmlformats.org/officeDocument/2006/math" xmlns:v="urn:schemas-microsoft-com:vml" xmlns:wp14="http://schemas.microsoft.com/office/word/2010/wordprocessingDrawing" xmlns:wp="http://schemas.openxmlformats.org/drawingml/2006/wordprocessingDrawing" xmlns:w10="urn:schemas-microsoft-com:office:word" xmlns:w="http://schemas.openxmlformats.org/wordprocessingml/2006/main" xmlns:w14="http://schemas.microsoft.com/office/word/2010/wordml" xmlns:w15="http://schemas.microsoft.com/office/word/2012/wordml" xmlns:wpg="http://schemas.microsoft.com/office/word/2010/wordprocessingGroup" xmlns:wpi="http://schemas.microsoft.com/office/word/2010/wordprocessingInk" xmlns:wne="http://schemas.microsoft.com/office/word/2006/wordml" xmlns:wps="http://schemas.microsoft.com/office/word/2010/wordprocessingShape" xmlns:cx="http://schemas.microsoft.com/office/drawing/2014/chartex" xmlns:cx1="http://schemas.microsoft.com/office/drawing/2015/9/8/chartex" xmlns:cx2="http://schemas.microsoft.com/office/drawing/2015/10/21/chartex" xmlns:cx3="http://schemas.microsoft.com/office/drawing/2016/5/9/chartex" xmlns:cx4="http://schemas.microsoft.com/office/drawing/2016/5/10/chartex" xmlns:cx5="http://schemas.microsoft.com/office/drawing/2016/5/11/chartex" xmlns:cx6="http://schemas.microsoft.com/office/drawing/2016/5/12/chartex" xmlns:cx7="http://schemas.microsoft.com/office/drawing/2016/5/13/chartex" xmlns:cx8="http://schemas.microsoft.com/office/drawing/2016/5/14/chartex" xmlns:aink="http://schemas.microsoft.com/office/drawing/2016/ink" xmlns:am3d="http://schemas.microsoft.com/office/drawing/2017/model3d" xmlns:w16cex="http://schemas.microsoft.com/office/word/2018/wordml/cex" xmlns:w16cid="http://schemas.microsoft.com/office/word/2016/wordml/cid" xmlns:w16="http://schemas.microsoft.com/office/word/2018/wordml" xmlns:w16sdtdh="http://schemas.microsoft.com/office/word/2020/wordml/sdtdatahash" xmlns:w16se="http://schemas.microsoft.com/office/word/2015/wordml/symex" mc:Ignorable="w14 w15 wp14">
   <w:body>
+    <w:p>
+      <w:pPr>
+        <w:spacing w:after="400"/>
+      </w:pPr>
+    </w:p>
+    <w:p>
+      <w:pPr>
+        <w:spacing w:after="160"/>
+        <w:jc w:val="center"/>
+      </w:pPr>
+      <w:r>
+        <w:rPr>
+          <w:rFonts w:ascii="Arial" w:cs="Arial" w:eastAsia="Arial" w:hAnsi="Arial"/>
+          <w:b/>
+          <w:bCs/>
+          <w:color w:val="1a1a2e"/>
+          <w:sz w:val="56"/>
+          <w:szCs w:val="56"/>
+        </w:rPr>
+        <w:t xml:space="preserve">YAMLForms Complete Reference Guide</w:t>
+      </w:r>
+    </w:p>
+    <w:p>
+      <w:pPr>
+        <w:spacing w:after="320"/>
+        <w:jc w:val="center"/>
+      </w:pPr>
+      <w:r>
+        <w:rPr>
+          <w:rFonts w:ascii="Arial" w:cs="Arial" w:eastAsia="Arial" w:hAnsi="Arial"/>
+          <w:color w:val="444444"/>
+          <w:sz w:val="32"/>
+          <w:szCs w:val="32"/>
+        </w:rPr>
+        <w:t xml:space="preserve">Comprehensive Schema Reference</w:t>
+      </w:r>
+    </w:p>
+    <w:p>
+      <w:pPr>
+        <w:pBdr>
+          <w:bottom w:val="single" w:color="cccccc" w:sz="1"/>
+        </w:pBdr>
+        <w:spacing w:before="200" w:after="400"/>
+      </w:pPr>
+    </w:p>
+    <w:p>
+      <w:pPr>
+        <w:spacing w:after="80"/>
+        <w:ind w:left="800"/>
+      </w:pPr>
+      <w:r>
+        <w:rPr>
+          <w:rFonts w:ascii="Arial" w:cs="Arial" w:eastAsia="Arial" w:hAnsi="Arial"/>
+          <w:b/>
+          <w:bCs/>
+          <w:color w:val="333333"/>
+          <w:sz w:val="20"/>
+          <w:szCs w:val="20"/>
+        </w:rPr>
+        <w:t xml:space="preserve">Organization: </w:t>
+      </w:r>
+      <w:r>
+        <w:rPr>
+          <w:rFonts w:ascii="Arial" w:cs="Arial" w:eastAsia="Arial" w:hAnsi="Arial"/>
+          <w:color w:val="444444"/>
+          <w:sz w:val="20"/>
+          <w:szCs w:val="20"/>
+        </w:rPr>
+        <w:t xml:space="preserve">YAMLForms Project</w:t>
+      </w:r>
+    </w:p>
+    <w:p>
+      <w:pPr>
+        <w:spacing w:after="80"/>
+        <w:ind w:left="800"/>
+      </w:pPr>
+      <w:r>
+        <w:rPr>
+          <w:rFonts w:ascii="Arial" w:cs="Arial" w:eastAsia="Arial" w:hAnsi="Arial"/>
+          <w:b/>
+          <w:bCs/>
+          <w:color w:val="333333"/>
+          <w:sz w:val="20"/>
+          <w:szCs w:val="20"/>
+        </w:rPr>
+        <w:t xml:space="preserve">Department: </w:t>
+      </w:r>
+      <w:r>
+        <w:rPr>
+          <w:rFonts w:ascii="Arial" w:cs="Arial" w:eastAsia="Arial" w:hAnsi="Arial"/>
+          <w:color w:val="444444"/>
+          <w:sz w:val="20"/>
+          <w:szCs w:val="20"/>
+        </w:rPr>
+        <w:t xml:space="preserve">Documentation Team</w:t>
+      </w:r>
+    </w:p>
+    <w:p>
+      <w:pPr>
+        <w:spacing w:after="80"/>
+        <w:ind w:left="800"/>
+      </w:pPr>
+      <w:r>
+        <w:rPr>
+          <w:rFonts w:ascii="Arial" w:cs="Arial" w:eastAsia="Arial" w:hAnsi="Arial"/>
+          <w:b/>
+          <w:bCs/>
+          <w:color w:val="333333"/>
+          <w:sz w:val="20"/>
+          <w:szCs w:val="20"/>
+        </w:rPr>
+        <w:t xml:space="preserve">Document #: </w:t>
+      </w:r>
+      <w:r>
+        <w:rPr>
+          <w:rFonts w:ascii="Arial" w:cs="Arial" w:eastAsia="Arial" w:hAnsi="Arial"/>
+          <w:color w:val="444444"/>
+          <w:sz w:val="20"/>
+          <w:szCs w:val="20"/>
+        </w:rPr>
+        <w:t xml:space="preserve">DOC-REF-001</w:t>
+      </w:r>
+    </w:p>
+    <w:p>
+      <w:pPr>
+        <w:spacing w:after="80"/>
+        <w:ind w:left="800"/>
+      </w:pPr>
+      <w:r>
+        <w:rPr>
+          <w:rFonts w:ascii="Arial" w:cs="Arial" w:eastAsia="Arial" w:hAnsi="Arial"/>
+          <w:b/>
+          <w:bCs/>
+          <w:color w:val="333333"/>
+          <w:sz w:val="20"/>
+          <w:szCs w:val="20"/>
+        </w:rPr>
+        <w:t xml:space="preserve">Type: </w:t>
+      </w:r>
+      <w:r>
+        <w:rPr>
+          <w:rFonts w:ascii="Arial" w:cs="Arial" w:eastAsia="Arial" w:hAnsi="Arial"/>
+          <w:color w:val="444444"/>
+          <w:sz w:val="20"/>
+          <w:szCs w:val="20"/>
+        </w:rPr>
+        <w:t xml:space="preserve">Reference Guide</w:t>
+      </w:r>
+    </w:p>
+    <w:p>
+      <w:pPr>
+        <w:spacing w:after="80"/>
+        <w:ind w:left="800"/>
+      </w:pPr>
+      <w:r>
+        <w:rPr>
+          <w:rFonts w:ascii="Arial" w:cs="Arial" w:eastAsia="Arial" w:hAnsi="Arial"/>
+          <w:b/>
+          <w:bCs/>
+          <w:color w:val="333333"/>
+          <w:sz w:val="20"/>
+          <w:szCs w:val="20"/>
+        </w:rPr>
+        <w:t xml:space="preserve">Status: </w:t>
+      </w:r>
+      <w:r>
+        <w:rPr>
+          <w:rFonts w:ascii="Arial" w:cs="Arial" w:eastAsia="Arial" w:hAnsi="Arial"/>
+          <w:color w:val="444444"/>
+          <w:sz w:val="20"/>
+          <w:szCs w:val="20"/>
+        </w:rPr>
+        <w:t xml:space="preserve">Approved</w:t>
+      </w:r>
+    </w:p>
+    <w:p>
+      <w:pPr>
+        <w:spacing w:after="80"/>
+        <w:ind w:left="800"/>
+      </w:pPr>
+      <w:r>
+        <w:rPr>
+          <w:rFonts w:ascii="Arial" w:cs="Arial" w:eastAsia="Arial" w:hAnsi="Arial"/>
+          <w:b/>
+          <w:bCs/>
+          <w:color w:val="333333"/>
+          <w:sz w:val="20"/>
+          <w:szCs w:val="20"/>
+        </w:rPr>
+        <w:t xml:space="preserve">Classification: </w:t>
+      </w:r>
+      <w:r>
+        <w:rPr>
+          <w:rFonts w:ascii="Arial" w:cs="Arial" w:eastAsia="Arial" w:hAnsi="Arial"/>
+          <w:color w:val="444444"/>
+          <w:sz w:val="20"/>
+          <w:szCs w:val="20"/>
+        </w:rPr>
+        <w:t xml:space="preserve">Public</w:t>
+      </w:r>
+    </w:p>
+    <w:p>
+      <w:pPr>
+        <w:spacing w:after="80"/>
+        <w:ind w:left="800"/>
+      </w:pPr>
+      <w:r>
+        <w:rPr>
+          <w:rFonts w:ascii="Arial" w:cs="Arial" w:eastAsia="Arial" w:hAnsi="Arial"/>
+          <w:b/>
+          <w:bCs/>
+          <w:color w:val="333333"/>
+          <w:sz w:val="20"/>
+          <w:szCs w:val="20"/>
+        </w:rPr>
+        <w:t xml:space="preserve">Date: </w:t>
+      </w:r>
+      <w:r>
+        <w:rPr>
+          <w:rFonts w:ascii="Arial" w:cs="Arial" w:eastAsia="Arial" w:hAnsi="Arial"/>
+          <w:color w:val="444444"/>
+          <w:sz w:val="20"/>
+          <w:szCs w:val="20"/>
+        </w:rPr>
+        <w:t xml:space="preserve">2024-06-15</w:t>
+      </w:r>
+    </w:p>
+    <w:p>
+      <w:pPr>
+        <w:spacing w:after="80"/>
+        <w:ind w:left="800"/>
+      </w:pPr>
+      <w:r>
+        <w:rPr>
+          <w:rFonts w:ascii="Arial" w:cs="Arial" w:eastAsia="Arial" w:hAnsi="Arial"/>
+          <w:b/>
+          <w:bCs/>
+          <w:color w:val="333333"/>
+          <w:sz w:val="20"/>
+          <w:szCs w:val="20"/>
+        </w:rPr>
+        <w:t xml:space="preserve">Effective Date: </w:t>
+      </w:r>
+      <w:r>
+        <w:rPr>
+          <w:rFonts w:ascii="Arial" w:cs="Arial" w:eastAsia="Arial" w:hAnsi="Arial"/>
+          <w:color w:val="444444"/>
+          <w:sz w:val="20"/>
+          <w:szCs w:val="20"/>
+        </w:rPr>
+        <w:t xml:space="preserve">2024-07-01</w:t>
+      </w:r>
+    </w:p>
+    <w:p>
+      <w:pPr>
+        <w:spacing w:after="80"/>
+        <w:ind w:left="800"/>
+      </w:pPr>
+      <w:r>
+        <w:rPr>
+          <w:rFonts w:ascii="Arial" w:cs="Arial" w:eastAsia="Arial" w:hAnsi="Arial"/>
+          <w:b/>
+          <w:bCs/>
+          <w:color w:val="333333"/>
+          <w:sz w:val="20"/>
+          <w:szCs w:val="20"/>
+        </w:rPr>
+        <w:t xml:space="preserve">Review Date: </w:t>
+      </w:r>
+      <w:r>
+        <w:rPr>
+          <w:rFonts w:ascii="Arial" w:cs="Arial" w:eastAsia="Arial" w:hAnsi="Arial"/>
+          <w:color w:val="444444"/>
+          <w:sz w:val="20"/>
+          <w:szCs w:val="20"/>
+        </w:rPr>
+        <w:t xml:space="preserve">2025-01-01</w:t>
+      </w:r>
+    </w:p>
+    <w:p>
+      <w:pPr>
+        <w:spacing w:after="80"/>
+        <w:ind w:left="800"/>
+      </w:pPr>
+      <w:r>
+        <w:rPr>
+          <w:rFonts w:ascii="Arial" w:cs="Arial" w:eastAsia="Arial" w:hAnsi="Arial"/>
+          <w:b/>
+          <w:bCs/>
+          <w:color w:val="333333"/>
+          <w:sz w:val="20"/>
+          <w:szCs w:val="20"/>
+        </w:rPr>
+        <w:t xml:space="preserve">Version: </w:t>
+      </w:r>
+      <w:r>
+        <w:rPr>
+          <w:rFonts w:ascii="Arial" w:cs="Arial" w:eastAsia="Arial" w:hAnsi="Arial"/>
+          <w:color w:val="444444"/>
+          <w:sz w:val="20"/>
+          <w:szCs w:val="20"/>
+        </w:rPr>
+        <w:t xml:space="preserve">1.0.0</w:t>
+      </w:r>
+    </w:p>
+    <w:p>
+      <w:pPr>
+        <w:spacing w:after="80"/>
+        <w:ind w:left="800"/>
+      </w:pPr>
+      <w:r>
+        <w:rPr>
+          <w:rFonts w:ascii="Arial" w:cs="Arial" w:eastAsia="Arial" w:hAnsi="Arial"/>
+          <w:b/>
+          <w:bCs/>
+          <w:color w:val="333333"/>
+          <w:sz w:val="20"/>
+          <w:szCs w:val="20"/>
+        </w:rPr>
+        <w:t xml:space="preserve">Author: </w:t>
+      </w:r>
+      <w:r>
+        <w:rPr>
+          <w:rFonts w:ascii="Arial" w:cs="Arial" w:eastAsia="Arial" w:hAnsi="Arial"/>
+          <w:color w:val="444444"/>
+          <w:sz w:val="20"/>
+          <w:szCs w:val="20"/>
+        </w:rPr>
+        <w:t xml:space="preserve">YAMLForms Documentation</w:t>
+      </w:r>
+    </w:p>
+    <w:p>
+      <w:pPr>
+        <w:spacing w:after="80"/>
+        <w:ind w:left="800"/>
+      </w:pPr>
+      <w:r>
+        <w:rPr>
+          <w:rFonts w:ascii="Arial" w:cs="Arial" w:eastAsia="Arial" w:hAnsi="Arial"/>
+          <w:b/>
+          <w:bCs/>
+          <w:color w:val="333333"/>
+          <w:sz w:val="20"/>
+          <w:szCs w:val="20"/>
+        </w:rPr>
+        <w:t xml:space="preserve">Prepared By: </w:t>
+      </w:r>
+      <w:r>
+        <w:rPr>
+          <w:rFonts w:ascii="Arial" w:cs="Arial" w:eastAsia="Arial" w:hAnsi="Arial"/>
+          <w:color w:val="444444"/>
+          <w:sz w:val="20"/>
+          <w:szCs w:val="20"/>
+        </w:rPr>
+        <w:t xml:space="preserve">YAMLForms Documentation, Technical Writer</w:t>
+      </w:r>
+    </w:p>
+    <w:p>
+      <w:pPr>
+        <w:spacing w:after="80"/>
+        <w:ind w:left="800"/>
+      </w:pPr>
+      <w:r>
+        <w:rPr>
+          <w:rFonts w:ascii="Arial" w:cs="Arial" w:eastAsia="Arial" w:hAnsi="Arial"/>
+          <w:b/>
+          <w:bCs/>
+          <w:color w:val="333333"/>
+          <w:sz w:val="20"/>
+          <w:szCs w:val="20"/>
+        </w:rPr>
+        <w:t xml:space="preserve">Reviewed By: </w:t>
+      </w:r>
+      <w:r>
+        <w:rPr>
+          <w:rFonts w:ascii="Arial" w:cs="Arial" w:eastAsia="Arial" w:hAnsi="Arial"/>
+          <w:color w:val="444444"/>
+          <w:sz w:val="20"/>
+          <w:szCs w:val="20"/>
+        </w:rPr>
+        <w:t xml:space="preserve">Jane Doe, Lead Engineer</w:t>
+      </w:r>
+    </w:p>
+    <w:p>
+      <w:pPr>
+        <w:spacing w:after="80"/>
+        <w:ind w:left="800"/>
+      </w:pPr>
+      <w:r>
+        <w:rPr>
+          <w:rFonts w:ascii="Arial" w:cs="Arial" w:eastAsia="Arial" w:hAnsi="Arial"/>
+          <w:b/>
+          <w:bCs/>
+          <w:color w:val="333333"/>
+          <w:sz w:val="20"/>
+          <w:szCs w:val="20"/>
+        </w:rPr>
+        <w:t xml:space="preserve">Approved By: </w:t>
+      </w:r>
+      <w:r>
+        <w:rPr>
+          <w:rFonts w:ascii="Arial" w:cs="Arial" w:eastAsia="Arial" w:hAnsi="Arial"/>
+          <w:color w:val="444444"/>
+          <w:sz w:val="20"/>
+          <w:szCs w:val="20"/>
+        </w:rPr>
+        <w:t xml:space="preserve">Bob Wilson, Project Lead</w:t>
+      </w:r>
+    </w:p>
+    <w:p>
+      <w:pPr>
+        <w:spacing w:before="320"/>
+      </w:pPr>
+    </w:p>
+    <w:p>
+      <w:pPr>
+        <w:spacing w:after="120"/>
+        <w:ind w:left="800"/>
+      </w:pPr>
+      <w:r>
+        <w:rPr>
+          <w:rFonts w:ascii="Arial" w:cs="Arial" w:eastAsia="Arial" w:hAnsi="Arial"/>
+          <w:b/>
+          <w:bCs/>
+          <w:color w:val="333333"/>
+          <w:sz w:val="18"/>
+          <w:szCs w:val="18"/>
+        </w:rPr>
+        <w:t xml:space="preserve">Revision History</w:t>
+      </w:r>
+    </w:p>
+    <w:tbl>
+      <w:tblPr>
+        <w:tblW w:type="pct" w:w="80%"/>
+        <w:tblInd w:type="dxa" w:w="800"/>
+        <w:tblBorders>
+          <w:top w:val="single" w:color="auto" w:sz="4"/>
+          <w:left w:val="single" w:color="auto" w:sz="4"/>
+          <w:bottom w:val="single" w:color="auto" w:sz="4"/>
+          <w:right w:val="single" w:color="auto" w:sz="4"/>
+          <w:insideH w:val="single" w:color="auto" w:sz="4"/>
+          <w:insideV w:val="single" w:color="auto" w:sz="4"/>
+        </w:tblBorders>
+      </w:tblPr>
+      <w:tblGrid>
+        <w:gridCol w:w="100"/>
+        <w:gridCol w:w="100"/>
+        <w:gridCol w:w="100"/>
+        <w:gridCol w:w="100"/>
+      </w:tblGrid>
+      <w:tr>
+        <w:tc>
+          <w:tcPr>
+            <w:tcBorders>
+              <w:top w:val="single" w:color="dddddd" w:sz="1"/>
+              <w:left w:val="single" w:color="dddddd" w:sz="1"/>
+              <w:bottom w:val="single" w:color="dddddd" w:sz="1"/>
+              <w:right w:val="single" w:color="dddddd" w:sz="1"/>
+            </w:tcBorders>
+            <w:shd w:fill="f0f0f0" w:color="f0f0f0" w:val="solid"/>
+          </w:tcPr>
+          <w:p>
+            <w:r>
+              <w:rPr>
+                <w:rFonts w:ascii="Arial" w:cs="Arial" w:eastAsia="Arial" w:hAnsi="Arial"/>
+                <w:b/>
+                <w:bCs/>
+                <w:color w:val="333333"/>
+                <w:sz w:val="16"/>
+                <w:szCs w:val="16"/>
+              </w:rPr>
+              <w:t xml:space="preserve">Version</w:t>
+            </w:r>
+          </w:p>
+        </w:tc>
+        <w:tc>
+          <w:tcPr>
+            <w:tcBorders>
+              <w:top w:val="single" w:color="dddddd" w:sz="1"/>
+              <w:left w:val="single" w:color="dddddd" w:sz="1"/>
+              <w:bottom w:val="single" w:color="dddddd" w:sz="1"/>
+              <w:right w:val="single" w:color="dddddd" w:sz="1"/>
+            </w:tcBorders>
+            <w:shd w:fill="f0f0f0" w:color="f0f0f0" w:val="solid"/>
+          </w:tcPr>
+          <w:p>
+            <w:r>
+              <w:rPr>
+                <w:rFonts w:ascii="Arial" w:cs="Arial" w:eastAsia="Arial" w:hAnsi="Arial"/>
+                <w:b/>
+                <w:bCs/>
+                <w:color w:val="333333"/>
+                <w:sz w:val="16"/>
+                <w:szCs w:val="16"/>
+              </w:rPr>
+              <w:t xml:space="preserve">Date</w:t>
+            </w:r>
+          </w:p>
+        </w:tc>
+        <w:tc>
+          <w:tcPr>
+            <w:tcBorders>
+              <w:top w:val="single" w:color="dddddd" w:sz="1"/>
+              <w:left w:val="single" w:color="dddddd" w:sz="1"/>
+              <w:bottom w:val="single" w:color="dddddd" w:sz="1"/>
+              <w:right w:val="single" w:color="dddddd" w:sz="1"/>
+            </w:tcBorders>
+            <w:shd w:fill="f0f0f0" w:color="f0f0f0" w:val="solid"/>
+          </w:tcPr>
+          <w:p>
+            <w:r>
+              <w:rPr>
+                <w:rFonts w:ascii="Arial" w:cs="Arial" w:eastAsia="Arial" w:hAnsi="Arial"/>
+                <w:b/>
+                <w:bCs/>
+                <w:color w:val="333333"/>
+                <w:sz w:val="16"/>
+                <w:szCs w:val="16"/>
+              </w:rPr>
+              <w:t xml:space="preserve">Author</w:t>
+            </w:r>
+          </w:p>
+        </w:tc>
+        <w:tc>
+          <w:tcPr>
+            <w:tcBorders>
+              <w:top w:val="single" w:color="dddddd" w:sz="1"/>
+              <w:left w:val="single" w:color="dddddd" w:sz="1"/>
+              <w:bottom w:val="single" w:color="dddddd" w:sz="1"/>
+              <w:right w:val="single" w:color="dddddd" w:sz="1"/>
+            </w:tcBorders>
+            <w:shd w:fill="f0f0f0" w:color="f0f0f0" w:val="solid"/>
+          </w:tcPr>
+          <w:p>
+            <w:r>
+              <w:rPr>
+                <w:rFonts w:ascii="Arial" w:cs="Arial" w:eastAsia="Arial" w:hAnsi="Arial"/>
+                <w:b/>
+                <w:bCs/>
+                <w:color w:val="333333"/>
+                <w:sz w:val="16"/>
+                <w:szCs w:val="16"/>
+              </w:rPr>
+              <w:t xml:space="preserve">Description</w:t>
+            </w:r>
+          </w:p>
+        </w:tc>
+      </w:tr>
+      <w:tr>
+        <w:tc>
+          <w:tcPr>
+            <w:tcBorders>
+              <w:top w:val="single" w:color="dddddd" w:sz="1"/>
+              <w:left w:val="single" w:color="dddddd" w:sz="1"/>
+              <w:bottom w:val="single" w:color="dddddd" w:sz="1"/>
+              <w:right w:val="single" w:color="dddddd" w:sz="1"/>
+            </w:tcBorders>
+          </w:tcPr>
+          <w:p>
+            <w:r>
+              <w:rPr>
+                <w:rFonts w:ascii="Arial" w:cs="Arial" w:eastAsia="Arial" w:hAnsi="Arial"/>
+                <w:color w:val="444444"/>
+                <w:sz w:val="16"/>
+                <w:szCs w:val="16"/>
+              </w:rPr>
+              <w:t xml:space="preserve">0.1.0</w:t>
+            </w:r>
+          </w:p>
+        </w:tc>
+        <w:tc>
+          <w:tcPr>
+            <w:tcBorders>
+              <w:top w:val="single" w:color="dddddd" w:sz="1"/>
+              <w:left w:val="single" w:color="dddddd" w:sz="1"/>
+              <w:bottom w:val="single" w:color="dddddd" w:sz="1"/>
+              <w:right w:val="single" w:color="dddddd" w:sz="1"/>
+            </w:tcBorders>
+          </w:tcPr>
+          <w:p>
+            <w:r>
+              <w:rPr>
+                <w:rFonts w:ascii="Arial" w:cs="Arial" w:eastAsia="Arial" w:hAnsi="Arial"/>
+                <w:color w:val="444444"/>
+                <w:sz w:val="16"/>
+                <w:szCs w:val="16"/>
+              </w:rPr>
+              <w:t xml:space="preserve">2024-01-10</w:t>
+            </w:r>
+          </w:p>
+        </w:tc>
+        <w:tc>
+          <w:tcPr>
+            <w:tcBorders>
+              <w:top w:val="single" w:color="dddddd" w:sz="1"/>
+              <w:left w:val="single" w:color="dddddd" w:sz="1"/>
+              <w:bottom w:val="single" w:color="dddddd" w:sz="1"/>
+              <w:right w:val="single" w:color="dddddd" w:sz="1"/>
+            </w:tcBorders>
+          </w:tcPr>
+          <w:p>
+            <w:r>
+              <w:rPr>
+                <w:rFonts w:ascii="Arial" w:cs="Arial" w:eastAsia="Arial" w:hAnsi="Arial"/>
+                <w:color w:val="444444"/>
+                <w:sz w:val="16"/>
+                <w:szCs w:val="16"/>
+              </w:rPr>
+              <w:t xml:space="preserve">YAMLForms Docs</w:t>
+            </w:r>
+          </w:p>
+        </w:tc>
+        <w:tc>
+          <w:tcPr>
+            <w:tcBorders>
+              <w:top w:val="single" w:color="dddddd" w:sz="1"/>
+              <w:left w:val="single" w:color="dddddd" w:sz="1"/>
+              <w:bottom w:val="single" w:color="dddddd" w:sz="1"/>
+              <w:right w:val="single" w:color="dddddd" w:sz="1"/>
+            </w:tcBorders>
+          </w:tcPr>
+          <w:p>
+            <w:r>
+              <w:rPr>
+                <w:rFonts w:ascii="Arial" w:cs="Arial" w:eastAsia="Arial" w:hAnsi="Arial"/>
+                <w:color w:val="444444"/>
+                <w:sz w:val="16"/>
+                <w:szCs w:val="16"/>
+              </w:rPr>
+              <w:t xml:space="preserve">Initial draft</w:t>
+            </w:r>
+          </w:p>
+        </w:tc>
+      </w:tr>
+      <w:tr>
+        <w:tc>
+          <w:tcPr>
+            <w:tcBorders>
+              <w:top w:val="single" w:color="dddddd" w:sz="1"/>
+              <w:left w:val="single" w:color="dddddd" w:sz="1"/>
+              <w:bottom w:val="single" w:color="dddddd" w:sz="1"/>
+              <w:right w:val="single" w:color="dddddd" w:sz="1"/>
+            </w:tcBorders>
+          </w:tcPr>
+          <w:p>
+            <w:r>
+              <w:rPr>
+                <w:rFonts w:ascii="Arial" w:cs="Arial" w:eastAsia="Arial" w:hAnsi="Arial"/>
+                <w:color w:val="444444"/>
+                <w:sz w:val="16"/>
+                <w:szCs w:val="16"/>
+              </w:rPr>
+              <w:t xml:space="preserve">0.9.0</w:t>
+            </w:r>
+          </w:p>
+        </w:tc>
+        <w:tc>
+          <w:tcPr>
+            <w:tcBorders>
+              <w:top w:val="single" w:color="dddddd" w:sz="1"/>
+              <w:left w:val="single" w:color="dddddd" w:sz="1"/>
+              <w:bottom w:val="single" w:color="dddddd" w:sz="1"/>
+              <w:right w:val="single" w:color="dddddd" w:sz="1"/>
+            </w:tcBorders>
+          </w:tcPr>
+          <w:p>
+            <w:r>
+              <w:rPr>
+                <w:rFonts w:ascii="Arial" w:cs="Arial" w:eastAsia="Arial" w:hAnsi="Arial"/>
+                <w:color w:val="444444"/>
+                <w:sz w:val="16"/>
+                <w:szCs w:val="16"/>
+              </w:rPr>
+              <w:t xml:space="preserve">2024-04-20</w:t>
+            </w:r>
+          </w:p>
+        </w:tc>
+        <w:tc>
+          <w:tcPr>
+            <w:tcBorders>
+              <w:top w:val="single" w:color="dddddd" w:sz="1"/>
+              <w:left w:val="single" w:color="dddddd" w:sz="1"/>
+              <w:bottom w:val="single" w:color="dddddd" w:sz="1"/>
+              <w:right w:val="single" w:color="dddddd" w:sz="1"/>
+            </w:tcBorders>
+          </w:tcPr>
+          <w:p>
+            <w:r>
+              <w:rPr>
+                <w:rFonts w:ascii="Arial" w:cs="Arial" w:eastAsia="Arial" w:hAnsi="Arial"/>
+                <w:color w:val="444444"/>
+                <w:sz w:val="16"/>
+                <w:szCs w:val="16"/>
+              </w:rPr>
+              <w:t xml:space="preserve">Jane Doe</w:t>
+            </w:r>
+          </w:p>
+        </w:tc>
+        <w:tc>
+          <w:tcPr>
+            <w:tcBorders>
+              <w:top w:val="single" w:color="dddddd" w:sz="1"/>
+              <w:left w:val="single" w:color="dddddd" w:sz="1"/>
+              <w:bottom w:val="single" w:color="dddddd" w:sz="1"/>
+              <w:right w:val="single" w:color="dddddd" w:sz="1"/>
+            </w:tcBorders>
+          </w:tcPr>
+          <w:p>
+            <w:r>
+              <w:rPr>
+                <w:rFonts w:ascii="Arial" w:cs="Arial" w:eastAsia="Arial" w:hAnsi="Arial"/>
+                <w:color w:val="444444"/>
+                <w:sz w:val="16"/>
+                <w:szCs w:val="16"/>
+              </w:rPr>
+              <w:t xml:space="preserve">Added tables and calculations sections</w:t>
+            </w:r>
+          </w:p>
+        </w:tc>
+      </w:tr>
+      <w:tr>
+        <w:tc>
+          <w:tcPr>
+            <w:tcBorders>
+              <w:top w:val="single" w:color="dddddd" w:sz="1"/>
+              <w:left w:val="single" w:color="dddddd" w:sz="1"/>
+              <w:bottom w:val="single" w:color="dddddd" w:sz="1"/>
+              <w:right w:val="single" w:color="dddddd" w:sz="1"/>
+            </w:tcBorders>
+          </w:tcPr>
+          <w:p>
+            <w:r>
+              <w:rPr>
+                <w:rFonts w:ascii="Arial" w:cs="Arial" w:eastAsia="Arial" w:hAnsi="Arial"/>
+                <w:color w:val="444444"/>
+                <w:sz w:val="16"/>
+                <w:szCs w:val="16"/>
+              </w:rPr>
+              <w:t xml:space="preserve">1.0.0</w:t>
+            </w:r>
+          </w:p>
+        </w:tc>
+        <w:tc>
+          <w:tcPr>
+            <w:tcBorders>
+              <w:top w:val="single" w:color="dddddd" w:sz="1"/>
+              <w:left w:val="single" w:color="dddddd" w:sz="1"/>
+              <w:bottom w:val="single" w:color="dddddd" w:sz="1"/>
+              <w:right w:val="single" w:color="dddddd" w:sz="1"/>
+            </w:tcBorders>
+          </w:tcPr>
+          <w:p>
+            <w:r>
+              <w:rPr>
+                <w:rFonts w:ascii="Arial" w:cs="Arial" w:eastAsia="Arial" w:hAnsi="Arial"/>
+                <w:color w:val="444444"/>
+                <w:sz w:val="16"/>
+                <w:szCs w:val="16"/>
+              </w:rPr>
+              <w:t xml:space="preserve">2024-06-15</w:t>
+            </w:r>
+          </w:p>
+        </w:tc>
+        <w:tc>
+          <w:tcPr>
+            <w:tcBorders>
+              <w:top w:val="single" w:color="dddddd" w:sz="1"/>
+              <w:left w:val="single" w:color="dddddd" w:sz="1"/>
+              <w:bottom w:val="single" w:color="dddddd" w:sz="1"/>
+              <w:right w:val="single" w:color="dddddd" w:sz="1"/>
+            </w:tcBorders>
+          </w:tcPr>
+          <w:p>
+            <w:r>
+              <w:rPr>
+                <w:rFonts w:ascii="Arial" w:cs="Arial" w:eastAsia="Arial" w:hAnsi="Arial"/>
+                <w:color w:val="444444"/>
+                <w:sz w:val="16"/>
+                <w:szCs w:val="16"/>
+              </w:rPr>
+              <w:t xml:space="preserve">YAMLForms Docs</w:t>
+            </w:r>
+          </w:p>
+        </w:tc>
+        <w:tc>
+          <w:tcPr>
+            <w:tcBorders>
+              <w:top w:val="single" w:color="dddddd" w:sz="1"/>
+              <w:left w:val="single" w:color="dddddd" w:sz="1"/>
+              <w:bottom w:val="single" w:color="dddddd" w:sz="1"/>
+              <w:right w:val="single" w:color="dddddd" w:sz="1"/>
+            </w:tcBorders>
+          </w:tcPr>
+          <w:p>
+            <w:r>
+              <w:rPr>
+                <w:rFonts w:ascii="Arial" w:cs="Arial" w:eastAsia="Arial" w:hAnsi="Arial"/>
+                <w:color w:val="444444"/>
+                <w:sz w:val="16"/>
+                <w:szCs w:val="16"/>
+              </w:rPr>
+              <w:t xml:space="preserve">Added cover page feature, finalized for release</w:t>
+            </w:r>
+          </w:p>
+        </w:tc>
+      </w:tr>
+    </w:tbl>
+    <w:p>
+      <w:pPr>
+        <w:spacing w:before="800"/>
+      </w:pPr>
+    </w:p>
+    <w:p>
+      <w:pPr>
+        <w:spacing w:after="80"/>
+        <w:jc w:val="center"/>
+      </w:pPr>
+      <w:r>
+        <w:rPr>
+          <w:rFonts w:ascii="Arial" w:cs="Arial" w:eastAsia="Arial" w:hAnsi="Arial"/>
+          <w:color w:val="888888"/>
+          <w:sz w:val="16"/>
+          <w:szCs w:val="16"/>
+        </w:rPr>
+        <w:t xml:space="preserve">(c) 2024 YAMLForms Project</w:t>
+      </w:r>
+    </w:p>
+    <w:p>
+      <w:pPr>
+        <w:spacing w:after="80"/>
+        <w:jc w:val="center"/>
+      </w:pPr>
+      <w:r>
+        <w:rPr>
+          <w:rFonts w:ascii="Arial" w:cs="Arial" w:eastAsia="Arial" w:hAnsi="Arial"/>
+          <w:color w:val="888888"/>
+          <w:sz w:val="16"/>
+          <w:szCs w:val="16"/>
+        </w:rPr>
+        <w:t xml:space="preserve">This document is provided as-is for reference purposes.</w:t>
+      </w:r>
+    </w:p>
+    <w:p>
+      <w:pPr>
+        <w:spacing w:after="80"/>
+        <w:jc w:val="center"/>
+      </w:pPr>
+      <w:r>
+        <w:rPr>
+          <w:rFonts w:ascii="Arial" w:cs="Arial" w:eastAsia="Arial" w:hAnsi="Arial"/>
+          <w:color w:val="888888"/>
+          <w:sz w:val="16"/>
+          <w:szCs w:val="16"/>
+        </w:rPr>
+        <w:t xml:space="preserve">Public distribution permitted.</w:t>
+      </w:r>
+    </w:p>
+    <w:p>
+      <w:pPr>
+        <w:sectPr>
+          <w:pgSz w:w="12240" w:h="15840" w:orient="portrait"/>
+          <w:pgMar w:top="1440" w:right="1440" w:bottom="1440" w:left="1440" w:header="708" w:footer="708" w:gutter="0"/>
+          <w:pgNumType/>
+          <w:docGrid w:linePitch="360"/>
+        </w:sectPr>
+      </w:pPr>
+    </w:p>
     <w:p>
       <w:pPr>
         <w:pStyle w:val="Heading1"/>

</xml_diff>